<commit_message>
asignacion de checklist inspeccion del codigo - Front
</commit_message>
<xml_diff>
--- a/desarrollo/SBRVP/gestion/SBRVP_T_FRONT.docx
+++ b/desarrollo/SBRVP/gestion/SBRVP_T_FRONT.docx
@@ -6133,15 +6133,28 @@
               <w:pStyle w:val="Cuerpodetexto"/>
               <w:spacing w:before="0" w:after="0"/>
               <w:rPr>
-                <w:rFonts w:ascii="Garamond" w:hAnsi="Garamond"/>
-                <w:color w:val="000000"/>
-              </w:rPr>
-            </w:pPr>
-            <w:r>
-              <w:rPr>
-                <w:rFonts w:ascii="Garamond" w:hAnsi="Garamond"/>
-                <w:color w:val="000000"/>
-              </w:rPr>
+                <w:rFonts w:ascii="apple-system;BlinkMacSystemFont;Segoe UI;Helvetica;Arial;sans-serif;Apple Color Emoji;Segoe UI Emoji" w:hAnsi="apple-system;BlinkMacSystemFont;Segoe UI;Helvetica;Arial;sans-serif;Apple Color Emoji;Segoe UI Emoji"/>
+                <w:b w:val="false"/>
+                <w:i w:val="false"/>
+                <w:caps w:val="false"/>
+                <w:smallCaps w:val="false"/>
+                <w:color w:val="24292E"/>
+                <w:spacing w:val="0"/>
+                <w:sz w:val="24"/>
+              </w:rPr>
+            </w:pPr>
+            <w:r>
+              <w:rPr>
+                <w:rFonts w:ascii="apple-system;BlinkMacSystemFont;Segoe UI;Helvetica;Arial;sans-serif;Apple Color Emoji;Segoe UI Emoji" w:hAnsi="apple-system;BlinkMacSystemFont;Segoe UI;Helvetica;Arial;sans-serif;Apple Color Emoji;Segoe UI Emoji"/>
+                <w:b w:val="false"/>
+                <w:i w:val="false"/>
+                <w:caps w:val="false"/>
+                <w:smallCaps w:val="false"/>
+                <w:color w:val="24292E"/>
+                <w:spacing w:val="0"/>
+                <w:sz w:val="24"/>
+              </w:rPr>
+              <w:t>Jeromy Llerena Arroyo</w:t>
             </w:r>
           </w:p>
         </w:tc>

</xml_diff>

<commit_message>
Checklist de inspección de código en SBRVP_T_FRONT.docx
</commit_message>
<xml_diff>
--- a/desarrollo/SBRVP/gestion/SBRVP_T_FRONT.docx
+++ b/desarrollo/SBRVP/gestion/SBRVP_T_FRONT.docx
@@ -97,8 +97,8 @@
       <w:tblGrid>
         <w:gridCol w:w="2279"/>
         <w:gridCol w:w="2281"/>
-        <w:gridCol w:w="174"/>
-        <w:gridCol w:w="710"/>
+        <w:gridCol w:w="175"/>
+        <w:gridCol w:w="709"/>
         <w:gridCol w:w="709"/>
         <w:gridCol w:w="697"/>
         <w:gridCol w:w="171"/>
@@ -468,6 +468,7 @@
                 <w:color w:val="000000"/>
               </w:rPr>
             </w:pPr>
+            <w:bookmarkStart w:id="0" w:name="__DdeLink__1731_1710074614"/>
             <w:r>
               <w:rPr>
                 <w:rFonts w:ascii="Garamond" w:hAnsi="Garamond"/>
@@ -476,6 +477,7 @@
               </w:rPr>
               <w:t>Sistema de recomendación, búsqueda y venta de productos</w:t>
             </w:r>
+            <w:bookmarkEnd w:id="0"/>
           </w:p>
         </w:tc>
       </w:tr>
@@ -703,7 +705,7 @@
         <w:trPr/>
         <w:tc>
           <w:tcPr>
-            <w:tcW w:w="4734" w:type="dxa"/>
+            <w:tcW w:w="4735" w:type="dxa"/>
             <w:gridSpan w:val="3"/>
             <w:tcBorders>
               <w:top w:val="single" w:sz="4" w:space="0" w:color="000000"/>
@@ -739,7 +741,7 @@
         </w:tc>
         <w:tc>
           <w:tcPr>
-            <w:tcW w:w="710" w:type="dxa"/>
+            <w:tcW w:w="709" w:type="dxa"/>
             <w:tcBorders>
               <w:top w:val="single" w:sz="4" w:space="0" w:color="000000"/>
               <w:left w:val="single" w:sz="4" w:space="0" w:color="000000"/>
@@ -894,7 +896,7 @@
         <w:trPr/>
         <w:tc>
           <w:tcPr>
-            <w:tcW w:w="4734" w:type="dxa"/>
+            <w:tcW w:w="4735" w:type="dxa"/>
             <w:gridSpan w:val="3"/>
             <w:tcBorders>
               <w:top w:val="single" w:sz="4" w:space="0" w:color="000000"/>
@@ -941,7 +943,7 @@
         </w:tc>
         <w:tc>
           <w:tcPr>
-            <w:tcW w:w="710" w:type="dxa"/>
+            <w:tcW w:w="709" w:type="dxa"/>
             <w:tcBorders>
               <w:top w:val="single" w:sz="4" w:space="0" w:color="000000"/>
               <w:left w:val="single" w:sz="4" w:space="0" w:color="000000"/>
@@ -1066,7 +1068,7 @@
         <w:trPr/>
         <w:tc>
           <w:tcPr>
-            <w:tcW w:w="4734" w:type="dxa"/>
+            <w:tcW w:w="4735" w:type="dxa"/>
             <w:gridSpan w:val="3"/>
             <w:tcBorders>
               <w:top w:val="single" w:sz="4" w:space="0" w:color="000000"/>
@@ -1113,7 +1115,7 @@
         </w:tc>
         <w:tc>
           <w:tcPr>
-            <w:tcW w:w="710" w:type="dxa"/>
+            <w:tcW w:w="709" w:type="dxa"/>
             <w:tcBorders>
               <w:top w:val="single" w:sz="4" w:space="0" w:color="000000"/>
               <w:left w:val="single" w:sz="4" w:space="0" w:color="000000"/>
@@ -1238,7 +1240,7 @@
         <w:trPr/>
         <w:tc>
           <w:tcPr>
-            <w:tcW w:w="4734" w:type="dxa"/>
+            <w:tcW w:w="4735" w:type="dxa"/>
             <w:gridSpan w:val="3"/>
             <w:tcBorders>
               <w:top w:val="single" w:sz="4" w:space="0" w:color="000000"/>
@@ -1285,7 +1287,7 @@
         </w:tc>
         <w:tc>
           <w:tcPr>
-            <w:tcW w:w="710" w:type="dxa"/>
+            <w:tcW w:w="709" w:type="dxa"/>
             <w:tcBorders>
               <w:top w:val="single" w:sz="4" w:space="0" w:color="000000"/>
               <w:left w:val="single" w:sz="4" w:space="0" w:color="000000"/>
@@ -1411,7 +1413,7 @@
         <w:trPr/>
         <w:tc>
           <w:tcPr>
-            <w:tcW w:w="4734" w:type="dxa"/>
+            <w:tcW w:w="4735" w:type="dxa"/>
             <w:gridSpan w:val="3"/>
             <w:tcBorders>
               <w:top w:val="single" w:sz="4" w:space="0" w:color="000000"/>
@@ -1458,7 +1460,7 @@
         </w:tc>
         <w:tc>
           <w:tcPr>
-            <w:tcW w:w="710" w:type="dxa"/>
+            <w:tcW w:w="709" w:type="dxa"/>
             <w:tcBorders>
               <w:top w:val="single" w:sz="4" w:space="0" w:color="000000"/>
               <w:left w:val="single" w:sz="4" w:space="0" w:color="000000"/>
@@ -1583,7 +1585,7 @@
         <w:trPr/>
         <w:tc>
           <w:tcPr>
-            <w:tcW w:w="4734" w:type="dxa"/>
+            <w:tcW w:w="4735" w:type="dxa"/>
             <w:gridSpan w:val="3"/>
             <w:tcBorders>
               <w:top w:val="single" w:sz="4" w:space="0" w:color="000000"/>
@@ -1614,7 +1616,7 @@
         </w:tc>
         <w:tc>
           <w:tcPr>
-            <w:tcW w:w="710" w:type="dxa"/>
+            <w:tcW w:w="709" w:type="dxa"/>
             <w:tcBorders>
               <w:top w:val="single" w:sz="4" w:space="0" w:color="000000"/>
               <w:left w:val="single" w:sz="4" w:space="0" w:color="000000"/>
@@ -1732,9 +1734,9 @@
                 <w:color w:val="000000"/>
               </w:rPr>
             </w:r>
-            <w:bookmarkStart w:id="0" w:name="_GoBack"/>
             <w:bookmarkStart w:id="1" w:name="_GoBack"/>
-            <w:bookmarkEnd w:id="1"/>
+            <w:bookmarkStart w:id="2" w:name="_GoBack"/>
+            <w:bookmarkEnd w:id="2"/>
           </w:p>
         </w:tc>
       </w:tr>
@@ -1742,7 +1744,7 @@
         <w:trPr/>
         <w:tc>
           <w:tcPr>
-            <w:tcW w:w="4734" w:type="dxa"/>
+            <w:tcW w:w="4735" w:type="dxa"/>
             <w:gridSpan w:val="3"/>
             <w:tcBorders>
               <w:top w:val="single" w:sz="4" w:space="0" w:color="000000"/>
@@ -1789,7 +1791,7 @@
         </w:tc>
         <w:tc>
           <w:tcPr>
-            <w:tcW w:w="710" w:type="dxa"/>
+            <w:tcW w:w="709" w:type="dxa"/>
             <w:tcBorders>
               <w:top w:val="single" w:sz="4" w:space="0" w:color="000000"/>
               <w:left w:val="single" w:sz="4" w:space="0" w:color="000000"/>
@@ -1914,7 +1916,7 @@
         <w:trPr/>
         <w:tc>
           <w:tcPr>
-            <w:tcW w:w="4734" w:type="dxa"/>
+            <w:tcW w:w="4735" w:type="dxa"/>
             <w:gridSpan w:val="3"/>
             <w:tcBorders>
               <w:top w:val="single" w:sz="4" w:space="0" w:color="000000"/>
@@ -1961,7 +1963,7 @@
         </w:tc>
         <w:tc>
           <w:tcPr>
-            <w:tcW w:w="710" w:type="dxa"/>
+            <w:tcW w:w="709" w:type="dxa"/>
             <w:tcBorders>
               <w:top w:val="single" w:sz="4" w:space="0" w:color="000000"/>
               <w:left w:val="single" w:sz="4" w:space="0" w:color="000000"/>
@@ -2087,7 +2089,7 @@
         <w:trPr/>
         <w:tc>
           <w:tcPr>
-            <w:tcW w:w="4734" w:type="dxa"/>
+            <w:tcW w:w="4735" w:type="dxa"/>
             <w:gridSpan w:val="3"/>
             <w:tcBorders>
               <w:top w:val="single" w:sz="4" w:space="0" w:color="000000"/>
@@ -2134,7 +2136,7 @@
         </w:tc>
         <w:tc>
           <w:tcPr>
-            <w:tcW w:w="710" w:type="dxa"/>
+            <w:tcW w:w="709" w:type="dxa"/>
             <w:tcBorders>
               <w:top w:val="single" w:sz="4" w:space="0" w:color="000000"/>
               <w:left w:val="single" w:sz="4" w:space="0" w:color="000000"/>
@@ -2259,7 +2261,7 @@
         <w:trPr/>
         <w:tc>
           <w:tcPr>
-            <w:tcW w:w="4734" w:type="dxa"/>
+            <w:tcW w:w="4735" w:type="dxa"/>
             <w:gridSpan w:val="3"/>
             <w:tcBorders>
               <w:top w:val="single" w:sz="4" w:space="0" w:color="000000"/>
@@ -2306,7 +2308,7 @@
         </w:tc>
         <w:tc>
           <w:tcPr>
-            <w:tcW w:w="710" w:type="dxa"/>
+            <w:tcW w:w="709" w:type="dxa"/>
             <w:tcBorders>
               <w:top w:val="single" w:sz="4" w:space="0" w:color="000000"/>
               <w:left w:val="single" w:sz="4" w:space="0" w:color="000000"/>
@@ -2431,7 +2433,7 @@
         <w:trPr/>
         <w:tc>
           <w:tcPr>
-            <w:tcW w:w="4734" w:type="dxa"/>
+            <w:tcW w:w="4735" w:type="dxa"/>
             <w:gridSpan w:val="3"/>
             <w:tcBorders>
               <w:top w:val="single" w:sz="4" w:space="0" w:color="000000"/>
@@ -2478,7 +2480,7 @@
         </w:tc>
         <w:tc>
           <w:tcPr>
-            <w:tcW w:w="710" w:type="dxa"/>
+            <w:tcW w:w="709" w:type="dxa"/>
             <w:tcBorders>
               <w:top w:val="single" w:sz="4" w:space="0" w:color="000000"/>
               <w:left w:val="single" w:sz="4" w:space="0" w:color="000000"/>
@@ -2603,7 +2605,7 @@
         <w:trPr/>
         <w:tc>
           <w:tcPr>
-            <w:tcW w:w="4734" w:type="dxa"/>
+            <w:tcW w:w="4735" w:type="dxa"/>
             <w:gridSpan w:val="3"/>
             <w:tcBorders>
               <w:top w:val="single" w:sz="4" w:space="0" w:color="000000"/>
@@ -2650,7 +2652,7 @@
         </w:tc>
         <w:tc>
           <w:tcPr>
-            <w:tcW w:w="710" w:type="dxa"/>
+            <w:tcW w:w="709" w:type="dxa"/>
             <w:tcBorders>
               <w:top w:val="single" w:sz="4" w:space="0" w:color="000000"/>
               <w:left w:val="single" w:sz="4" w:space="0" w:color="000000"/>
@@ -3150,9 +3152,6 @@
           <w:szCs w:val="24"/>
         </w:rPr>
       </w:r>
-      <w:r>
-        <w:br w:type="page"/>
-      </w:r>
     </w:p>
     <w:tbl>
       <w:tblPr>
@@ -3176,15 +3175,14 @@
         <w:tblLook w:noVBand="0" w:val="0000" w:noHBand="0" w:lastColumn="0" w:firstColumn="0" w:lastRow="0" w:firstRow="0"/>
       </w:tblPr>
       <w:tblGrid>
-        <w:gridCol w:w="2283"/>
+        <w:gridCol w:w="2284"/>
         <w:gridCol w:w="2286"/>
-        <w:gridCol w:w="1"/>
-        <w:gridCol w:w="176"/>
+        <w:gridCol w:w="177"/>
         <w:gridCol w:w="709"/>
         <w:gridCol w:w="710"/>
-        <w:gridCol w:w="687"/>
-        <w:gridCol w:w="305"/>
-        <w:gridCol w:w="1985"/>
+        <w:gridCol w:w="688"/>
+        <w:gridCol w:w="304"/>
+        <w:gridCol w:w="1984"/>
       </w:tblGrid>
       <w:tr>
         <w:trPr>
@@ -3192,7 +3190,7 @@
         </w:trPr>
         <w:tc>
           <w:tcPr>
-            <w:tcW w:w="2283" w:type="dxa"/>
+            <w:tcW w:w="2284" w:type="dxa"/>
             <w:tcBorders>
               <w:top w:val="single" w:sz="4" w:space="0" w:color="000000"/>
               <w:left w:val="single" w:sz="4" w:space="0" w:color="000000"/>
@@ -3206,7 +3204,6 @@
           <w:p>
             <w:pPr>
               <w:pStyle w:val="TextBody"/>
-              <w:pageBreakBefore/>
               <w:spacing w:before="0" w:after="0"/>
               <w:rPr>
                 <w:rFonts w:ascii="Garamond" w:hAnsi="Garamond"/>
@@ -3247,22 +3244,26 @@
             <w:pPr>
               <w:pStyle w:val="TextBody"/>
               <w:spacing w:before="0" w:after="0"/>
-              <w:rPr/>
-            </w:pPr>
-            <w:r>
               <w:rPr>
                 <w:rFonts w:ascii="apple-system;BlinkMacSystemFont" w:hAnsi="apple-system;BlinkMacSystemFont"/>
                 <w:color w:val="24292E"/>
                 <w:sz w:val="24"/>
               </w:rPr>
-              <w:t>Llerena Arroyo, Jeromy</w:t>
-            </w:r>
-          </w:p>
-        </w:tc>
-        <w:tc>
-          <w:tcPr>
-            <w:tcW w:w="2283" w:type="dxa"/>
-            <w:gridSpan w:val="5"/>
+            </w:pPr>
+            <w:r>
+              <w:rPr>
+                <w:rFonts w:ascii="apple-system;BlinkMacSystemFont" w:hAnsi="apple-system;BlinkMacSystemFont"/>
+                <w:color w:val="24292E"/>
+                <w:sz w:val="24"/>
+              </w:rPr>
+              <w:t>Muñoz Arellano Renzo</w:t>
+            </w:r>
+          </w:p>
+        </w:tc>
+        <w:tc>
+          <w:tcPr>
+            <w:tcW w:w="2284" w:type="dxa"/>
+            <w:gridSpan w:val="4"/>
             <w:tcBorders>
               <w:top w:val="single" w:sz="4" w:space="0" w:color="000000"/>
               <w:left w:val="single" w:sz="4" w:space="0" w:color="000000"/>
@@ -3294,7 +3295,7 @@
         </w:tc>
         <w:tc>
           <w:tcPr>
-            <w:tcW w:w="2290" w:type="dxa"/>
+            <w:tcW w:w="2288" w:type="dxa"/>
             <w:gridSpan w:val="2"/>
             <w:tcBorders>
               <w:top w:val="single" w:sz="4" w:space="0" w:color="000000"/>
@@ -3330,7 +3331,7 @@
         </w:trPr>
         <w:tc>
           <w:tcPr>
-            <w:tcW w:w="2283" w:type="dxa"/>
+            <w:tcW w:w="2284" w:type="dxa"/>
             <w:tcBorders>
               <w:top w:val="single" w:sz="4" w:space="0" w:color="000000"/>
               <w:left w:val="single" w:sz="4" w:space="0" w:color="000000"/>
@@ -3399,14 +3400,13 @@
                 <w:b/>
                 <w:color w:val="000000"/>
               </w:rPr>
-              <w:t>09/12/2019</w:t>
-            </w:r>
-          </w:p>
-        </w:tc>
-        <w:tc>
-          <w:tcPr>
-            <w:tcW w:w="2283" w:type="dxa"/>
-            <w:gridSpan w:val="5"/>
+            </w:r>
+          </w:p>
+        </w:tc>
+        <w:tc>
+          <w:tcPr>
+            <w:tcW w:w="2284" w:type="dxa"/>
+            <w:gridSpan w:val="4"/>
             <w:tcBorders>
               <w:top w:val="single" w:sz="4" w:space="0" w:color="000000"/>
               <w:left w:val="single" w:sz="4" w:space="0" w:color="000000"/>
@@ -3440,7 +3440,7 @@
         </w:tc>
         <w:tc>
           <w:tcPr>
-            <w:tcW w:w="2290" w:type="dxa"/>
+            <w:tcW w:w="2288" w:type="dxa"/>
             <w:gridSpan w:val="2"/>
             <w:tcBorders>
               <w:top w:val="single" w:sz="4" w:space="0" w:color="000000"/>
@@ -3456,15 +3456,19 @@
             <w:pPr>
               <w:pStyle w:val="TextBody"/>
               <w:spacing w:before="0" w:after="0"/>
-              <w:rPr/>
-            </w:pPr>
-            <w:r>
-              <w:rPr>
-                <w:rFonts w:ascii="Garamond" w:hAnsi="Garamond"/>
-                <w:b/>
-                <w:color w:val="000000"/>
-              </w:rPr>
-              <w:t>Oficinas de Debra Solutions</w:t>
+              <w:rPr>
+                <w:rFonts w:ascii="Garamond" w:hAnsi="Garamond"/>
+                <w:b/>
+                <w:b/>
+                <w:color w:val="000000"/>
+              </w:rPr>
+            </w:pPr>
+            <w:r>
+              <w:rPr>
+                <w:rFonts w:ascii="Garamond" w:hAnsi="Garamond"/>
+                <w:b/>
+                <w:color w:val="000000"/>
+              </w:rPr>
             </w:r>
           </w:p>
         </w:tc>
@@ -3476,7 +3480,7 @@
         <w:tc>
           <w:tcPr>
             <w:tcW w:w="4570" w:type="dxa"/>
-            <w:gridSpan w:val="3"/>
+            <w:gridSpan w:val="2"/>
             <w:tcBorders>
               <w:top w:val="single" w:sz="4" w:space="0" w:color="000000"/>
               <w:left w:val="single" w:sz="4" w:space="0" w:color="000000"/>
@@ -3525,16 +3529,20 @@
           <w:p>
             <w:pPr>
               <w:pStyle w:val="TextBody"/>
-              <w:spacing w:lineRule="auto" w:line="360" w:before="0" w:after="0"/>
-              <w:rPr/>
-            </w:pPr>
-            <w:r>
-              <w:rPr>
-                <w:rFonts w:ascii="Garamond" w:hAnsi="Garamond"/>
-                <w:b/>
-                <w:color w:val="000000"/>
-              </w:rPr>
-              <w:t>Sistema de recomendación, búsqueda y venta de productos</w:t>
+              <w:spacing w:before="0" w:after="0"/>
+              <w:rPr>
+                <w:rFonts w:ascii="Garamond" w:hAnsi="Garamond"/>
+                <w:b/>
+                <w:b/>
+                <w:color w:val="000000"/>
+              </w:rPr>
+            </w:pPr>
+            <w:r>
+              <w:rPr>
+                <w:rFonts w:ascii="Garamond" w:hAnsi="Garamond"/>
+                <w:b/>
+                <w:color w:val="000000"/>
+              </w:rPr>
             </w:r>
           </w:p>
         </w:tc>
@@ -3546,7 +3554,7 @@
         <w:tc>
           <w:tcPr>
             <w:tcW w:w="9142" w:type="dxa"/>
-            <w:gridSpan w:val="9"/>
+            <w:gridSpan w:val="8"/>
             <w:tcBorders>
               <w:top w:val="single" w:sz="4" w:space="0" w:color="000000"/>
               <w:left w:val="single" w:sz="4" w:space="0" w:color="000000"/>
@@ -3681,7 +3689,7 @@
         <w:tc>
           <w:tcPr>
             <w:tcW w:w="9142" w:type="dxa"/>
-            <w:gridSpan w:val="9"/>
+            <w:gridSpan w:val="8"/>
             <w:tcBorders>
               <w:top w:val="single" w:sz="4" w:space="0" w:color="000000"/>
               <w:left w:val="single" w:sz="4" w:space="0" w:color="000000"/>
@@ -3717,8 +3725,8 @@
         <w:trPr/>
         <w:tc>
           <w:tcPr>
-            <w:tcW w:w="4746" w:type="dxa"/>
-            <w:gridSpan w:val="4"/>
+            <w:tcW w:w="4747" w:type="dxa"/>
+            <w:gridSpan w:val="3"/>
             <w:tcBorders>
               <w:top w:val="single" w:sz="4" w:space="0" w:color="000000"/>
               <w:left w:val="single" w:sz="4" w:space="0" w:color="000000"/>
@@ -3863,7 +3871,7 @@
         </w:tc>
         <w:tc>
           <w:tcPr>
-            <w:tcW w:w="1985" w:type="dxa"/>
+            <w:tcW w:w="1984" w:type="dxa"/>
             <w:tcBorders>
               <w:top w:val="single" w:sz="4" w:space="0" w:color="000000"/>
               <w:left w:val="single" w:sz="4" w:space="0" w:color="000000"/>
@@ -3901,7 +3909,7 @@
         <w:tc>
           <w:tcPr>
             <w:tcW w:w="9142" w:type="dxa"/>
-            <w:gridSpan w:val="9"/>
+            <w:gridSpan w:val="8"/>
             <w:tcBorders>
               <w:top w:val="single" w:sz="4" w:space="0" w:color="000000"/>
               <w:left w:val="single" w:sz="4" w:space="0" w:color="000000"/>
@@ -3938,8 +3946,8 @@
         <w:trPr/>
         <w:tc>
           <w:tcPr>
-            <w:tcW w:w="4746" w:type="dxa"/>
-            <w:gridSpan w:val="4"/>
+            <w:tcW w:w="4747" w:type="dxa"/>
+            <w:gridSpan w:val="3"/>
             <w:tcBorders>
               <w:top w:val="single" w:sz="4" w:space="0" w:color="000000"/>
               <w:left w:val="single" w:sz="4" w:space="0" w:color="000000"/>
@@ -4014,7 +4022,6 @@
                 <w:rFonts w:ascii="Garamond" w:hAnsi="Garamond"/>
                 <w:color w:val="000000"/>
               </w:rPr>
-              <w:t>X</w:t>
             </w:r>
           </w:p>
         </w:tc>
@@ -4081,7 +4088,7 @@
         </w:tc>
         <w:tc>
           <w:tcPr>
-            <w:tcW w:w="1985" w:type="dxa"/>
+            <w:tcW w:w="1984" w:type="dxa"/>
             <w:tcBorders>
               <w:top w:val="single" w:sz="4" w:space="0" w:color="000000"/>
               <w:left w:val="single" w:sz="4" w:space="0" w:color="000000"/>
@@ -4114,8 +4121,8 @@
         <w:trPr/>
         <w:tc>
           <w:tcPr>
-            <w:tcW w:w="4746" w:type="dxa"/>
-            <w:gridSpan w:val="4"/>
+            <w:tcW w:w="4747" w:type="dxa"/>
+            <w:gridSpan w:val="3"/>
             <w:tcBorders>
               <w:top w:val="single" w:sz="4" w:space="0" w:color="000000"/>
               <w:left w:val="single" w:sz="4" w:space="0" w:color="000000"/>
@@ -4220,7 +4227,6 @@
                 <w:rFonts w:ascii="Garamond" w:hAnsi="Garamond"/>
                 <w:color w:val="000000"/>
               </w:rPr>
-              <w:t>X</w:t>
             </w:r>
           </w:p>
         </w:tc>
@@ -4257,7 +4263,7 @@
         </w:tc>
         <w:tc>
           <w:tcPr>
-            <w:tcW w:w="1985" w:type="dxa"/>
+            <w:tcW w:w="1984" w:type="dxa"/>
             <w:tcBorders>
               <w:top w:val="single" w:sz="4" w:space="0" w:color="000000"/>
               <w:left w:val="single" w:sz="4" w:space="0" w:color="000000"/>
@@ -4290,8 +4296,8 @@
         <w:trPr/>
         <w:tc>
           <w:tcPr>
-            <w:tcW w:w="4746" w:type="dxa"/>
-            <w:gridSpan w:val="4"/>
+            <w:tcW w:w="4747" w:type="dxa"/>
+            <w:gridSpan w:val="3"/>
             <w:tcBorders>
               <w:top w:val="single" w:sz="4" w:space="0" w:color="000000"/>
               <w:left w:val="single" w:sz="4" w:space="0" w:color="000000"/>
@@ -4427,38 +4433,36 @@
                 <w:rFonts w:ascii="Garamond" w:hAnsi="Garamond"/>
                 <w:color w:val="000000"/>
               </w:rPr>
-              <w:t>X</w:t>
-            </w:r>
-          </w:p>
-        </w:tc>
-        <w:tc>
-          <w:tcPr>
-            <w:tcW w:w="1985" w:type="dxa"/>
-            <w:tcBorders>
-              <w:top w:val="single" w:sz="4" w:space="0" w:color="000000"/>
-              <w:left w:val="single" w:sz="4" w:space="0" w:color="000000"/>
-              <w:bottom w:val="single" w:sz="4" w:space="0" w:color="000000"/>
-              <w:right w:val="single" w:sz="4" w:space="0" w:color="000000"/>
-              <w:insideH w:val="single" w:sz="4" w:space="0" w:color="000000"/>
-              <w:insideV w:val="single" w:sz="4" w:space="0" w:color="000000"/>
-            </w:tcBorders>
-            <w:shd w:fill="auto" w:val="clear"/>
-          </w:tcPr>
-          <w:p>
-            <w:pPr>
-              <w:pStyle w:val="TextBody"/>
-              <w:spacing w:before="0" w:after="0"/>
-              <w:rPr>
-                <w:rFonts w:ascii="Garamond" w:hAnsi="Garamond"/>
-                <w:color w:val="000000"/>
-              </w:rPr>
-            </w:pPr>
-            <w:r>
-              <w:rPr>
-                <w:rFonts w:ascii="Garamond" w:hAnsi="Garamond"/>
-                <w:color w:val="000000"/>
-              </w:rPr>
-              <w:t>El lenguaje de programación JS es de tipado blando.</w:t>
+            </w:r>
+          </w:p>
+        </w:tc>
+        <w:tc>
+          <w:tcPr>
+            <w:tcW w:w="1984" w:type="dxa"/>
+            <w:tcBorders>
+              <w:top w:val="single" w:sz="4" w:space="0" w:color="000000"/>
+              <w:left w:val="single" w:sz="4" w:space="0" w:color="000000"/>
+              <w:bottom w:val="single" w:sz="4" w:space="0" w:color="000000"/>
+              <w:right w:val="single" w:sz="4" w:space="0" w:color="000000"/>
+              <w:insideH w:val="single" w:sz="4" w:space="0" w:color="000000"/>
+              <w:insideV w:val="single" w:sz="4" w:space="0" w:color="000000"/>
+            </w:tcBorders>
+            <w:shd w:fill="auto" w:val="clear"/>
+          </w:tcPr>
+          <w:p>
+            <w:pPr>
+              <w:pStyle w:val="TextBody"/>
+              <w:spacing w:before="0" w:after="0"/>
+              <w:rPr>
+                <w:rFonts w:ascii="Garamond" w:hAnsi="Garamond"/>
+                <w:color w:val="000000"/>
+              </w:rPr>
+            </w:pPr>
+            <w:r>
+              <w:rPr>
+                <w:rFonts w:ascii="Garamond" w:hAnsi="Garamond"/>
+                <w:color w:val="000000"/>
+              </w:rPr>
             </w:r>
           </w:p>
         </w:tc>
@@ -4468,7 +4472,7 @@
         <w:tc>
           <w:tcPr>
             <w:tcW w:w="9142" w:type="dxa"/>
-            <w:gridSpan w:val="9"/>
+            <w:gridSpan w:val="8"/>
             <w:tcBorders>
               <w:top w:val="single" w:sz="4" w:space="0" w:color="000000"/>
               <w:left w:val="single" w:sz="4" w:space="0" w:color="000000"/>
@@ -4503,8 +4507,8 @@
         <w:trPr/>
         <w:tc>
           <w:tcPr>
-            <w:tcW w:w="4746" w:type="dxa"/>
-            <w:gridSpan w:val="4"/>
+            <w:tcW w:w="4747" w:type="dxa"/>
+            <w:gridSpan w:val="3"/>
             <w:tcBorders>
               <w:top w:val="single" w:sz="4" w:space="0" w:color="000000"/>
               <w:left w:val="single" w:sz="4" w:space="0" w:color="000000"/>
@@ -4575,7 +4579,6 @@
                 <w:rFonts w:ascii="Garamond" w:hAnsi="Garamond"/>
                 <w:color w:val="000000"/>
               </w:rPr>
-              <w:t>X</w:t>
             </w:r>
           </w:p>
         </w:tc>
@@ -4642,7 +4645,7 @@
         </w:tc>
         <w:tc>
           <w:tcPr>
-            <w:tcW w:w="1985" w:type="dxa"/>
+            <w:tcW w:w="1984" w:type="dxa"/>
             <w:tcBorders>
               <w:top w:val="single" w:sz="4" w:space="0" w:color="000000"/>
               <w:left w:val="single" w:sz="4" w:space="0" w:color="000000"/>
@@ -4675,8 +4678,8 @@
         <w:trPr/>
         <w:tc>
           <w:tcPr>
-            <w:tcW w:w="4746" w:type="dxa"/>
-            <w:gridSpan w:val="4"/>
+            <w:tcW w:w="4747" w:type="dxa"/>
+            <w:gridSpan w:val="3"/>
             <w:tcBorders>
               <w:top w:val="single" w:sz="4" w:space="0" w:color="000000"/>
               <w:left w:val="single" w:sz="4" w:space="0" w:color="000000"/>
@@ -4692,7 +4695,9 @@
               <w:pStyle w:val="TextBody"/>
               <w:spacing w:before="0" w:after="0"/>
               <w:jc w:val="both"/>
-              <w:rPr/>
+              <w:rPr>
+                <w:rFonts w:ascii="Garamond" w:hAnsi="Garamond"/>
+              </w:rPr>
             </w:pPr>
             <w:r>
               <w:rPr>
@@ -4790,38 +4795,36 @@
                 <w:rFonts w:ascii="Garamond" w:hAnsi="Garamond"/>
                 <w:color w:val="000000"/>
               </w:rPr>
-              <w:t>X</w:t>
-            </w:r>
-          </w:p>
-        </w:tc>
-        <w:tc>
-          <w:tcPr>
-            <w:tcW w:w="1985" w:type="dxa"/>
-            <w:tcBorders>
-              <w:top w:val="single" w:sz="4" w:space="0" w:color="000000"/>
-              <w:left w:val="single" w:sz="4" w:space="0" w:color="000000"/>
-              <w:bottom w:val="single" w:sz="4" w:space="0" w:color="000000"/>
-              <w:right w:val="single" w:sz="4" w:space="0" w:color="000000"/>
-              <w:insideH w:val="single" w:sz="4" w:space="0" w:color="000000"/>
-              <w:insideV w:val="single" w:sz="4" w:space="0" w:color="000000"/>
-            </w:tcBorders>
-            <w:shd w:fill="auto" w:val="clear"/>
-          </w:tcPr>
-          <w:p>
-            <w:pPr>
-              <w:pStyle w:val="TextBody"/>
-              <w:spacing w:before="0" w:after="0"/>
-              <w:rPr>
-                <w:rFonts w:ascii="Garamond" w:hAnsi="Garamond"/>
-                <w:color w:val="000000"/>
-              </w:rPr>
-            </w:pPr>
-            <w:r>
-              <w:rPr>
-                <w:rFonts w:ascii="Garamond" w:hAnsi="Garamond"/>
-                <w:color w:val="000000"/>
-              </w:rPr>
-              <w:t>No están documentadas las  funciones o rutinas</w:t>
+            </w:r>
+          </w:p>
+        </w:tc>
+        <w:tc>
+          <w:tcPr>
+            <w:tcW w:w="1984" w:type="dxa"/>
+            <w:tcBorders>
+              <w:top w:val="single" w:sz="4" w:space="0" w:color="000000"/>
+              <w:left w:val="single" w:sz="4" w:space="0" w:color="000000"/>
+              <w:bottom w:val="single" w:sz="4" w:space="0" w:color="000000"/>
+              <w:right w:val="single" w:sz="4" w:space="0" w:color="000000"/>
+              <w:insideH w:val="single" w:sz="4" w:space="0" w:color="000000"/>
+              <w:insideV w:val="single" w:sz="4" w:space="0" w:color="000000"/>
+            </w:tcBorders>
+            <w:shd w:fill="auto" w:val="clear"/>
+          </w:tcPr>
+          <w:p>
+            <w:pPr>
+              <w:pStyle w:val="TextBody"/>
+              <w:spacing w:before="0" w:after="0"/>
+              <w:rPr>
+                <w:rFonts w:ascii="Garamond" w:hAnsi="Garamond"/>
+                <w:color w:val="000000"/>
+              </w:rPr>
+            </w:pPr>
+            <w:r>
+              <w:rPr>
+                <w:rFonts w:ascii="Garamond" w:hAnsi="Garamond"/>
+                <w:color w:val="000000"/>
+              </w:rPr>
             </w:r>
           </w:p>
         </w:tc>
@@ -4831,7 +4834,7 @@
         <w:tc>
           <w:tcPr>
             <w:tcW w:w="9142" w:type="dxa"/>
-            <w:gridSpan w:val="9"/>
+            <w:gridSpan w:val="8"/>
             <w:tcBorders>
               <w:top w:val="single" w:sz="4" w:space="0" w:color="000000"/>
               <w:left w:val="single" w:sz="4" w:space="0" w:color="000000"/>
@@ -4866,8 +4869,8 @@
         <w:trPr/>
         <w:tc>
           <w:tcPr>
-            <w:tcW w:w="4746" w:type="dxa"/>
-            <w:gridSpan w:val="4"/>
+            <w:tcW w:w="4747" w:type="dxa"/>
+            <w:gridSpan w:val="3"/>
             <w:tcBorders>
               <w:top w:val="single" w:sz="4" w:space="0" w:color="000000"/>
               <w:left w:val="single" w:sz="4" w:space="0" w:color="000000"/>
@@ -4938,7 +4941,6 @@
                 <w:rFonts w:ascii="Garamond" w:hAnsi="Garamond"/>
                 <w:color w:val="000000"/>
               </w:rPr>
-              <w:t>X</w:t>
             </w:r>
           </w:p>
         </w:tc>
@@ -5005,7 +5007,7 @@
         </w:tc>
         <w:tc>
           <w:tcPr>
-            <w:tcW w:w="1985" w:type="dxa"/>
+            <w:tcW w:w="1984" w:type="dxa"/>
             <w:tcBorders>
               <w:top w:val="single" w:sz="4" w:space="0" w:color="000000"/>
               <w:left w:val="single" w:sz="4" w:space="0" w:color="000000"/>
@@ -5039,7 +5041,7 @@
         <w:tc>
           <w:tcPr>
             <w:tcW w:w="9142" w:type="dxa"/>
-            <w:gridSpan w:val="9"/>
+            <w:gridSpan w:val="8"/>
             <w:tcBorders>
               <w:top w:val="single" w:sz="4" w:space="0" w:color="000000"/>
               <w:left w:val="single" w:sz="4" w:space="0" w:color="000000"/>
@@ -5074,8 +5076,8 @@
         <w:trPr/>
         <w:tc>
           <w:tcPr>
-            <w:tcW w:w="4746" w:type="dxa"/>
-            <w:gridSpan w:val="4"/>
+            <w:tcW w:w="4747" w:type="dxa"/>
+            <w:gridSpan w:val="3"/>
             <w:tcBorders>
               <w:top w:val="single" w:sz="4" w:space="0" w:color="000000"/>
               <w:left w:val="single" w:sz="4" w:space="0" w:color="000000"/>
@@ -5207,38 +5209,36 @@
                 <w:rFonts w:ascii="Garamond" w:hAnsi="Garamond"/>
                 <w:color w:val="000000"/>
               </w:rPr>
-              <w:t>X</w:t>
-            </w:r>
-          </w:p>
-        </w:tc>
-        <w:tc>
-          <w:tcPr>
-            <w:tcW w:w="1985" w:type="dxa"/>
-            <w:tcBorders>
-              <w:top w:val="single" w:sz="4" w:space="0" w:color="000000"/>
-              <w:left w:val="single" w:sz="4" w:space="0" w:color="000000"/>
-              <w:bottom w:val="single" w:sz="4" w:space="0" w:color="000000"/>
-              <w:right w:val="single" w:sz="4" w:space="0" w:color="000000"/>
-              <w:insideH w:val="single" w:sz="4" w:space="0" w:color="000000"/>
-              <w:insideV w:val="single" w:sz="4" w:space="0" w:color="000000"/>
-            </w:tcBorders>
-            <w:shd w:fill="auto" w:val="clear"/>
-          </w:tcPr>
-          <w:p>
-            <w:pPr>
-              <w:pStyle w:val="TextBody"/>
-              <w:spacing w:before="0" w:after="0"/>
-              <w:rPr>
-                <w:rFonts w:ascii="Garamond" w:hAnsi="Garamond"/>
-                <w:color w:val="000000"/>
-              </w:rPr>
-            </w:pPr>
-            <w:r>
-              <w:rPr>
-                <w:rFonts w:ascii="Garamond" w:hAnsi="Garamond"/>
-                <w:color w:val="000000"/>
-              </w:rPr>
-              <w:t>No existen constantes</w:t>
+            </w:r>
+          </w:p>
+        </w:tc>
+        <w:tc>
+          <w:tcPr>
+            <w:tcW w:w="1984" w:type="dxa"/>
+            <w:tcBorders>
+              <w:top w:val="single" w:sz="4" w:space="0" w:color="000000"/>
+              <w:left w:val="single" w:sz="4" w:space="0" w:color="000000"/>
+              <w:bottom w:val="single" w:sz="4" w:space="0" w:color="000000"/>
+              <w:right w:val="single" w:sz="4" w:space="0" w:color="000000"/>
+              <w:insideH w:val="single" w:sz="4" w:space="0" w:color="000000"/>
+              <w:insideV w:val="single" w:sz="4" w:space="0" w:color="000000"/>
+            </w:tcBorders>
+            <w:shd w:fill="auto" w:val="clear"/>
+          </w:tcPr>
+          <w:p>
+            <w:pPr>
+              <w:pStyle w:val="TextBody"/>
+              <w:spacing w:before="0" w:after="0"/>
+              <w:rPr>
+                <w:rFonts w:ascii="Garamond" w:hAnsi="Garamond"/>
+                <w:color w:val="000000"/>
+              </w:rPr>
+            </w:pPr>
+            <w:r>
+              <w:rPr>
+                <w:rFonts w:ascii="Garamond" w:hAnsi="Garamond"/>
+                <w:color w:val="000000"/>
+              </w:rPr>
             </w:r>
           </w:p>
         </w:tc>
@@ -5248,7 +5248,7 @@
         <w:tc>
           <w:tcPr>
             <w:tcW w:w="9142" w:type="dxa"/>
-            <w:gridSpan w:val="9"/>
+            <w:gridSpan w:val="8"/>
             <w:tcBorders>
               <w:top w:val="single" w:sz="4" w:space="0" w:color="000000"/>
               <w:left w:val="single" w:sz="4" w:space="0" w:color="000000"/>
@@ -5283,8 +5283,8 @@
         <w:trPr/>
         <w:tc>
           <w:tcPr>
-            <w:tcW w:w="4746" w:type="dxa"/>
-            <w:gridSpan w:val="4"/>
+            <w:tcW w:w="4747" w:type="dxa"/>
+            <w:gridSpan w:val="3"/>
             <w:tcBorders>
               <w:top w:val="single" w:sz="4" w:space="0" w:color="000000"/>
               <w:left w:val="single" w:sz="4" w:space="0" w:color="000000"/>
@@ -5355,7 +5355,6 @@
                 <w:rFonts w:ascii="Garamond" w:hAnsi="Garamond"/>
                 <w:color w:val="000000"/>
               </w:rPr>
-              <w:t>X</w:t>
             </w:r>
           </w:p>
         </w:tc>
@@ -5422,32 +5421,31 @@
         </w:tc>
         <w:tc>
           <w:tcPr>
-            <w:tcW w:w="1985" w:type="dxa"/>
-            <w:tcBorders>
-              <w:top w:val="single" w:sz="4" w:space="0" w:color="000000"/>
-              <w:left w:val="single" w:sz="4" w:space="0" w:color="000000"/>
-              <w:bottom w:val="single" w:sz="4" w:space="0" w:color="000000"/>
-              <w:right w:val="single" w:sz="4" w:space="0" w:color="000000"/>
-              <w:insideH w:val="single" w:sz="4" w:space="0" w:color="000000"/>
-              <w:insideV w:val="single" w:sz="4" w:space="0" w:color="000000"/>
-            </w:tcBorders>
-            <w:shd w:fill="auto" w:val="clear"/>
-          </w:tcPr>
-          <w:p>
-            <w:pPr>
-              <w:pStyle w:val="TextBody"/>
-              <w:spacing w:before="0" w:after="0"/>
-              <w:rPr>
-                <w:rFonts w:ascii="Garamond" w:hAnsi="Garamond"/>
-                <w:color w:val="000000"/>
-              </w:rPr>
-            </w:pPr>
-            <w:r>
-              <w:rPr>
-                <w:rFonts w:ascii="Garamond" w:hAnsi="Garamond"/>
-                <w:color w:val="000000"/>
-              </w:rPr>
-              <w:t>Uso de estilo de nombramiento de variables  “Camel Case”</w:t>
+            <w:tcW w:w="1984" w:type="dxa"/>
+            <w:tcBorders>
+              <w:top w:val="single" w:sz="4" w:space="0" w:color="000000"/>
+              <w:left w:val="single" w:sz="4" w:space="0" w:color="000000"/>
+              <w:bottom w:val="single" w:sz="4" w:space="0" w:color="000000"/>
+              <w:right w:val="single" w:sz="4" w:space="0" w:color="000000"/>
+              <w:insideH w:val="single" w:sz="4" w:space="0" w:color="000000"/>
+              <w:insideV w:val="single" w:sz="4" w:space="0" w:color="000000"/>
+            </w:tcBorders>
+            <w:shd w:fill="auto" w:val="clear"/>
+          </w:tcPr>
+          <w:p>
+            <w:pPr>
+              <w:pStyle w:val="TextBody"/>
+              <w:spacing w:before="0" w:after="0"/>
+              <w:rPr>
+                <w:rFonts w:ascii="Garamond" w:hAnsi="Garamond"/>
+                <w:color w:val="000000"/>
+              </w:rPr>
+            </w:pPr>
+            <w:r>
+              <w:rPr>
+                <w:rFonts w:ascii="Garamond" w:hAnsi="Garamond"/>
+                <w:color w:val="000000"/>
+              </w:rPr>
             </w:r>
           </w:p>
         </w:tc>
@@ -5456,8 +5454,8 @@
         <w:trPr/>
         <w:tc>
           <w:tcPr>
-            <w:tcW w:w="4746" w:type="dxa"/>
-            <w:gridSpan w:val="4"/>
+            <w:tcW w:w="4747" w:type="dxa"/>
+            <w:gridSpan w:val="3"/>
             <w:tcBorders>
               <w:top w:val="single" w:sz="4" w:space="0" w:color="000000"/>
               <w:left w:val="single" w:sz="4" w:space="0" w:color="000000"/>
@@ -5540,7 +5538,6 @@
                 <w:rFonts w:ascii="Garamond" w:hAnsi="Garamond"/>
                 <w:color w:val="000000"/>
               </w:rPr>
-              <w:t>X</w:t>
             </w:r>
           </w:p>
         </w:tc>
@@ -5607,7 +5604,7 @@
         </w:tc>
         <w:tc>
           <w:tcPr>
-            <w:tcW w:w="1985" w:type="dxa"/>
+            <w:tcW w:w="1984" w:type="dxa"/>
             <w:tcBorders>
               <w:top w:val="single" w:sz="4" w:space="0" w:color="000000"/>
               <w:left w:val="single" w:sz="4" w:space="0" w:color="000000"/>
@@ -5641,7 +5638,7 @@
         <w:tc>
           <w:tcPr>
             <w:tcW w:w="9142" w:type="dxa"/>
-            <w:gridSpan w:val="9"/>
+            <w:gridSpan w:val="8"/>
             <w:tcBorders>
               <w:top w:val="single" w:sz="4" w:space="0" w:color="000000"/>
               <w:left w:val="single" w:sz="4" w:space="0" w:color="000000"/>
@@ -5902,7 +5899,7 @@
         <w:tc>
           <w:tcPr>
             <w:tcW w:w="9142" w:type="dxa"/>
-            <w:gridSpan w:val="9"/>
+            <w:gridSpan w:val="8"/>
             <w:tcBorders>
               <w:top w:val="single" w:sz="4" w:space="0" w:color="000000"/>
               <w:left w:val="single" w:sz="4" w:space="0" w:color="000000"/>
@@ -6067,15 +6064,14 @@
         <w:tblLook w:noVBand="0" w:val="0000" w:noHBand="0" w:lastColumn="0" w:firstColumn="0" w:lastRow="0" w:firstRow="0"/>
       </w:tblPr>
       <w:tblGrid>
-        <w:gridCol w:w="2283"/>
+        <w:gridCol w:w="2284"/>
         <w:gridCol w:w="2286"/>
-        <w:gridCol w:w="1"/>
-        <w:gridCol w:w="176"/>
+        <w:gridCol w:w="177"/>
         <w:gridCol w:w="709"/>
         <w:gridCol w:w="710"/>
-        <w:gridCol w:w="687"/>
-        <w:gridCol w:w="305"/>
-        <w:gridCol w:w="1985"/>
+        <w:gridCol w:w="688"/>
+        <w:gridCol w:w="304"/>
+        <w:gridCol w:w="1984"/>
       </w:tblGrid>
       <w:tr>
         <w:trPr>
@@ -6083,7 +6079,7 @@
         </w:trPr>
         <w:tc>
           <w:tcPr>
-            <w:tcW w:w="2283" w:type="dxa"/>
+            <w:tcW w:w="2284" w:type="dxa"/>
             <w:tcBorders>
               <w:top w:val="single" w:sz="4" w:space="0" w:color="000000"/>
               <w:left w:val="single" w:sz="4" w:space="0" w:color="000000"/>
@@ -6155,8 +6151,8 @@
         </w:tc>
         <w:tc>
           <w:tcPr>
-            <w:tcW w:w="2283" w:type="dxa"/>
-            <w:gridSpan w:val="5"/>
+            <w:tcW w:w="2284" w:type="dxa"/>
+            <w:gridSpan w:val="4"/>
             <w:tcBorders>
               <w:top w:val="single" w:sz="4" w:space="0" w:color="000000"/>
               <w:left w:val="single" w:sz="4" w:space="0" w:color="000000"/>
@@ -6188,7 +6184,7 @@
         </w:tc>
         <w:tc>
           <w:tcPr>
-            <w:tcW w:w="2290" w:type="dxa"/>
+            <w:tcW w:w="2288" w:type="dxa"/>
             <w:gridSpan w:val="2"/>
             <w:tcBorders>
               <w:top w:val="single" w:sz="4" w:space="0" w:color="000000"/>
@@ -6224,7 +6220,7 @@
         </w:trPr>
         <w:tc>
           <w:tcPr>
-            <w:tcW w:w="2283" w:type="dxa"/>
+            <w:tcW w:w="2284" w:type="dxa"/>
             <w:tcBorders>
               <w:top w:val="single" w:sz="4" w:space="0" w:color="000000"/>
               <w:left w:val="single" w:sz="4" w:space="0" w:color="000000"/>
@@ -6293,13 +6289,14 @@
                 <w:b/>
                 <w:color w:val="000000"/>
               </w:rPr>
-            </w:r>
-          </w:p>
-        </w:tc>
-        <w:tc>
-          <w:tcPr>
-            <w:tcW w:w="2283" w:type="dxa"/>
-            <w:gridSpan w:val="5"/>
+              <w:t>09/12/2019</w:t>
+            </w:r>
+          </w:p>
+        </w:tc>
+        <w:tc>
+          <w:tcPr>
+            <w:tcW w:w="2284" w:type="dxa"/>
+            <w:gridSpan w:val="4"/>
             <w:tcBorders>
               <w:top w:val="single" w:sz="4" w:space="0" w:color="000000"/>
               <w:left w:val="single" w:sz="4" w:space="0" w:color="000000"/>
@@ -6333,7 +6330,7 @@
         </w:tc>
         <w:tc>
           <w:tcPr>
-            <w:tcW w:w="2290" w:type="dxa"/>
+            <w:tcW w:w="2288" w:type="dxa"/>
             <w:gridSpan w:val="2"/>
             <w:tcBorders>
               <w:top w:val="single" w:sz="4" w:space="0" w:color="000000"/>
@@ -6362,6 +6359,7 @@
                 <w:b/>
                 <w:color w:val="000000"/>
               </w:rPr>
+              <w:t>Oficinas de Debra Solutions</w:t>
             </w:r>
           </w:p>
         </w:tc>
@@ -6373,7 +6371,7 @@
         <w:tc>
           <w:tcPr>
             <w:tcW w:w="4570" w:type="dxa"/>
-            <w:gridSpan w:val="3"/>
+            <w:gridSpan w:val="2"/>
             <w:tcBorders>
               <w:top w:val="single" w:sz="4" w:space="0" w:color="000000"/>
               <w:left w:val="single" w:sz="4" w:space="0" w:color="000000"/>
@@ -6422,20 +6420,21 @@
           <w:p>
             <w:pPr>
               <w:pStyle w:val="TextBody"/>
-              <w:spacing w:before="0" w:after="0"/>
-              <w:rPr>
-                <w:rFonts w:ascii="Garamond" w:hAnsi="Garamond"/>
-                <w:b/>
-                <w:b/>
-                <w:color w:val="000000"/>
-              </w:rPr>
-            </w:pPr>
-            <w:r>
-              <w:rPr>
-                <w:rFonts w:ascii="Garamond" w:hAnsi="Garamond"/>
-                <w:b/>
-                <w:color w:val="000000"/>
-              </w:rPr>
+              <w:spacing w:lineRule="auto" w:line="360" w:before="0" w:after="0"/>
+              <w:rPr>
+                <w:rFonts w:ascii="Garamond" w:hAnsi="Garamond"/>
+                <w:b/>
+                <w:b/>
+                <w:color w:val="000000"/>
+              </w:rPr>
+            </w:pPr>
+            <w:r>
+              <w:rPr>
+                <w:rFonts w:ascii="Garamond" w:hAnsi="Garamond"/>
+                <w:b/>
+                <w:color w:val="000000"/>
+              </w:rPr>
+              <w:t>Sistema de recomendación, búsqueda y venta de productos</w:t>
             </w:r>
           </w:p>
         </w:tc>
@@ -6447,7 +6446,7 @@
         <w:tc>
           <w:tcPr>
             <w:tcW w:w="4570" w:type="dxa"/>
-            <w:gridSpan w:val="3"/>
+            <w:gridSpan w:val="2"/>
             <w:tcBorders>
               <w:top w:val="single" w:sz="4" w:space="0" w:color="000000"/>
               <w:left w:val="single" w:sz="4" w:space="0" w:color="000000"/>
@@ -6521,7 +6520,7 @@
         <w:tc>
           <w:tcPr>
             <w:tcW w:w="9142" w:type="dxa"/>
-            <w:gridSpan w:val="9"/>
+            <w:gridSpan w:val="8"/>
             <w:tcBorders>
               <w:top w:val="single" w:sz="4" w:space="0" w:color="000000"/>
               <w:left w:val="single" w:sz="4" w:space="0" w:color="000000"/>
@@ -6618,7 +6617,7 @@
         <w:tc>
           <w:tcPr>
             <w:tcW w:w="9142" w:type="dxa"/>
-            <w:gridSpan w:val="9"/>
+            <w:gridSpan w:val="8"/>
             <w:tcBorders>
               <w:top w:val="single" w:sz="4" w:space="0" w:color="000000"/>
               <w:left w:val="single" w:sz="4" w:space="0" w:color="000000"/>
@@ -6663,8 +6662,8 @@
         <w:trPr/>
         <w:tc>
           <w:tcPr>
-            <w:tcW w:w="4746" w:type="dxa"/>
-            <w:gridSpan w:val="4"/>
+            <w:tcW w:w="4747" w:type="dxa"/>
+            <w:gridSpan w:val="3"/>
             <w:tcBorders>
               <w:top w:val="single" w:sz="4" w:space="0" w:color="000000"/>
               <w:left w:val="single" w:sz="4" w:space="0" w:color="000000"/>
@@ -6809,7 +6808,7 @@
         </w:tc>
         <w:tc>
           <w:tcPr>
-            <w:tcW w:w="1985" w:type="dxa"/>
+            <w:tcW w:w="1984" w:type="dxa"/>
             <w:tcBorders>
               <w:top w:val="single" w:sz="4" w:space="0" w:color="000000"/>
               <w:left w:val="single" w:sz="4" w:space="0" w:color="000000"/>
@@ -6846,8 +6845,8 @@
         <w:trPr/>
         <w:tc>
           <w:tcPr>
-            <w:tcW w:w="4746" w:type="dxa"/>
-            <w:gridSpan w:val="4"/>
+            <w:tcW w:w="4747" w:type="dxa"/>
+            <w:gridSpan w:val="3"/>
             <w:tcBorders>
               <w:top w:val="single" w:sz="4" w:space="0" w:color="000000"/>
               <w:left w:val="single" w:sz="4" w:space="0" w:color="000000"/>
@@ -6900,6 +6899,7 @@
               <w:rPr>
                 <w:rFonts w:ascii="Garamond" w:hAnsi="Garamond"/>
               </w:rPr>
+              <w:t>X</w:t>
             </w:r>
           </w:p>
         </w:tc>
@@ -6962,29 +6962,30 @@
         </w:tc>
         <w:tc>
           <w:tcPr>
-            <w:tcW w:w="1985" w:type="dxa"/>
-            <w:tcBorders>
-              <w:top w:val="single" w:sz="4" w:space="0" w:color="000000"/>
-              <w:left w:val="single" w:sz="4" w:space="0" w:color="000000"/>
-              <w:bottom w:val="single" w:sz="4" w:space="0" w:color="000000"/>
-              <w:right w:val="single" w:sz="4" w:space="0" w:color="000000"/>
-              <w:insideH w:val="single" w:sz="4" w:space="0" w:color="000000"/>
-              <w:insideV w:val="single" w:sz="4" w:space="0" w:color="000000"/>
-            </w:tcBorders>
-            <w:shd w:fill="auto" w:val="clear"/>
-          </w:tcPr>
-          <w:p>
-            <w:pPr>
-              <w:pStyle w:val="TextBody"/>
-              <w:spacing w:before="0" w:after="0"/>
-              <w:rPr>
-                <w:rFonts w:ascii="Garamond" w:hAnsi="Garamond"/>
-              </w:rPr>
-            </w:pPr>
-            <w:r>
-              <w:rPr>
-                <w:rFonts w:ascii="Garamond" w:hAnsi="Garamond"/>
-              </w:rPr>
+            <w:tcW w:w="1984" w:type="dxa"/>
+            <w:tcBorders>
+              <w:top w:val="single" w:sz="4" w:space="0" w:color="000000"/>
+              <w:left w:val="single" w:sz="4" w:space="0" w:color="000000"/>
+              <w:bottom w:val="single" w:sz="4" w:space="0" w:color="000000"/>
+              <w:right w:val="single" w:sz="4" w:space="0" w:color="000000"/>
+              <w:insideH w:val="single" w:sz="4" w:space="0" w:color="000000"/>
+              <w:insideV w:val="single" w:sz="4" w:space="0" w:color="000000"/>
+            </w:tcBorders>
+            <w:shd w:fill="auto" w:val="clear"/>
+          </w:tcPr>
+          <w:p>
+            <w:pPr>
+              <w:pStyle w:val="TextBody"/>
+              <w:spacing w:before="0" w:after="0"/>
+              <w:rPr>
+                <w:rFonts w:ascii="Garamond" w:hAnsi="Garamond"/>
+              </w:rPr>
+            </w:pPr>
+            <w:r>
+              <w:rPr>
+                <w:rFonts w:ascii="Garamond" w:hAnsi="Garamond"/>
+              </w:rPr>
+              <w:t>Se usó el estilo de nomenclatura “Camel Case”</w:t>
             </w:r>
           </w:p>
         </w:tc>
@@ -6994,7 +6995,7 @@
         <w:tc>
           <w:tcPr>
             <w:tcW w:w="9142" w:type="dxa"/>
-            <w:gridSpan w:val="9"/>
+            <w:gridSpan w:val="8"/>
             <w:tcBorders>
               <w:top w:val="single" w:sz="4" w:space="0" w:color="000000"/>
               <w:left w:val="single" w:sz="4" w:space="0" w:color="000000"/>
@@ -7026,8 +7027,8 @@
         <w:trPr/>
         <w:tc>
           <w:tcPr>
-            <w:tcW w:w="4746" w:type="dxa"/>
-            <w:gridSpan w:val="4"/>
+            <w:tcW w:w="4747" w:type="dxa"/>
+            <w:gridSpan w:val="3"/>
             <w:tcBorders>
               <w:top w:val="single" w:sz="4" w:space="0" w:color="000000"/>
               <w:left w:val="single" w:sz="4" w:space="0" w:color="000000"/>
@@ -7108,6 +7109,7 @@
               <w:rPr>
                 <w:rFonts w:ascii="Garamond" w:hAnsi="Garamond"/>
               </w:rPr>
+              <w:t>X</w:t>
             </w:r>
           </w:p>
         </w:tc>
@@ -7142,7 +7144,7 @@
         </w:tc>
         <w:tc>
           <w:tcPr>
-            <w:tcW w:w="1985" w:type="dxa"/>
+            <w:tcW w:w="1984" w:type="dxa"/>
             <w:tcBorders>
               <w:top w:val="single" w:sz="4" w:space="0" w:color="000000"/>
               <w:left w:val="single" w:sz="4" w:space="0" w:color="000000"/>
@@ -7173,8 +7175,8 @@
         <w:trPr/>
         <w:tc>
           <w:tcPr>
-            <w:tcW w:w="4746" w:type="dxa"/>
-            <w:gridSpan w:val="4"/>
+            <w:tcW w:w="4747" w:type="dxa"/>
+            <w:gridSpan w:val="3"/>
             <w:tcBorders>
               <w:top w:val="single" w:sz="4" w:space="0" w:color="000000"/>
               <w:left w:val="single" w:sz="4" w:space="0" w:color="000000"/>
@@ -7288,12 +7290,13 @@
               <w:rPr>
                 <w:rFonts w:ascii="Garamond" w:hAnsi="Garamond"/>
               </w:rPr>
-            </w:r>
-          </w:p>
-        </w:tc>
-        <w:tc>
-          <w:tcPr>
-            <w:tcW w:w="1985" w:type="dxa"/>
+              <w:t>X</w:t>
+            </w:r>
+          </w:p>
+        </w:tc>
+        <w:tc>
+          <w:tcPr>
+            <w:tcW w:w="1984" w:type="dxa"/>
             <w:tcBorders>
               <w:top w:val="single" w:sz="4" w:space="0" w:color="000000"/>
               <w:left w:val="single" w:sz="4" w:space="0" w:color="000000"/>
@@ -7324,8 +7327,8 @@
         <w:trPr/>
         <w:tc>
           <w:tcPr>
-            <w:tcW w:w="4746" w:type="dxa"/>
-            <w:gridSpan w:val="4"/>
+            <w:tcW w:w="4747" w:type="dxa"/>
+            <w:gridSpan w:val="3"/>
             <w:tcBorders>
               <w:top w:val="single" w:sz="4" w:space="0" w:color="000000"/>
               <w:left w:val="single" w:sz="4" w:space="0" w:color="000000"/>
@@ -7406,6 +7409,7 @@
               <w:rPr>
                 <w:rFonts w:ascii="Garamond" w:hAnsi="Garamond"/>
               </w:rPr>
+              <w:t>X</w:t>
             </w:r>
           </w:p>
         </w:tc>
@@ -7440,7 +7444,7 @@
         </w:tc>
         <w:tc>
           <w:tcPr>
-            <w:tcW w:w="1985" w:type="dxa"/>
+            <w:tcW w:w="1984" w:type="dxa"/>
             <w:tcBorders>
               <w:top w:val="single" w:sz="4" w:space="0" w:color="000000"/>
               <w:left w:val="single" w:sz="4" w:space="0" w:color="000000"/>
@@ -7471,8 +7475,8 @@
         <w:trPr/>
         <w:tc>
           <w:tcPr>
-            <w:tcW w:w="4746" w:type="dxa"/>
-            <w:gridSpan w:val="4"/>
+            <w:tcW w:w="4747" w:type="dxa"/>
+            <w:gridSpan w:val="3"/>
             <w:tcBorders>
               <w:top w:val="single" w:sz="4" w:space="0" w:color="000000"/>
               <w:left w:val="single" w:sz="4" w:space="0" w:color="000000"/>
@@ -7553,6 +7557,7 @@
               <w:rPr>
                 <w:rFonts w:ascii="Garamond" w:hAnsi="Garamond"/>
               </w:rPr>
+              <w:t>X</w:t>
             </w:r>
           </w:p>
         </w:tc>
@@ -7587,7 +7592,7 @@
         </w:tc>
         <w:tc>
           <w:tcPr>
-            <w:tcW w:w="1985" w:type="dxa"/>
+            <w:tcW w:w="1984" w:type="dxa"/>
             <w:tcBorders>
               <w:top w:val="single" w:sz="4" w:space="0" w:color="000000"/>
               <w:left w:val="single" w:sz="4" w:space="0" w:color="000000"/>
@@ -7619,7 +7624,7 @@
         <w:tc>
           <w:tcPr>
             <w:tcW w:w="9142" w:type="dxa"/>
-            <w:gridSpan w:val="9"/>
+            <w:gridSpan w:val="8"/>
             <w:tcBorders>
               <w:top w:val="single" w:sz="4" w:space="0" w:color="000000"/>
               <w:left w:val="single" w:sz="4" w:space="0" w:color="000000"/>
@@ -7651,8 +7656,8 @@
         <w:trPr/>
         <w:tc>
           <w:tcPr>
-            <w:tcW w:w="4746" w:type="dxa"/>
-            <w:gridSpan w:val="4"/>
+            <w:tcW w:w="4747" w:type="dxa"/>
+            <w:gridSpan w:val="3"/>
             <w:tcBorders>
               <w:top w:val="single" w:sz="4" w:space="0" w:color="000000"/>
               <w:left w:val="single" w:sz="4" w:space="0" w:color="000000"/>
@@ -7705,6 +7710,7 @@
               <w:rPr>
                 <w:rFonts w:ascii="Garamond" w:hAnsi="Garamond"/>
               </w:rPr>
+              <w:t>X</w:t>
             </w:r>
           </w:p>
         </w:tc>
@@ -7767,7 +7773,7 @@
         </w:tc>
         <w:tc>
           <w:tcPr>
-            <w:tcW w:w="1985" w:type="dxa"/>
+            <w:tcW w:w="1984" w:type="dxa"/>
             <w:tcBorders>
               <w:top w:val="single" w:sz="4" w:space="0" w:color="000000"/>
               <w:left w:val="single" w:sz="4" w:space="0" w:color="000000"/>
@@ -7798,8 +7804,8 @@
         <w:trPr/>
         <w:tc>
           <w:tcPr>
-            <w:tcW w:w="4746" w:type="dxa"/>
-            <w:gridSpan w:val="4"/>
+            <w:tcW w:w="4747" w:type="dxa"/>
+            <w:gridSpan w:val="3"/>
             <w:tcBorders>
               <w:top w:val="single" w:sz="4" w:space="0" w:color="000000"/>
               <w:left w:val="single" w:sz="4" w:space="0" w:color="000000"/>
@@ -7909,12 +7915,13 @@
               <w:rPr>
                 <w:rFonts w:ascii="Garamond" w:hAnsi="Garamond"/>
               </w:rPr>
-            </w:r>
-          </w:p>
-        </w:tc>
-        <w:tc>
-          <w:tcPr>
-            <w:tcW w:w="1985" w:type="dxa"/>
+              <w:t>X</w:t>
+            </w:r>
+          </w:p>
+        </w:tc>
+        <w:tc>
+          <w:tcPr>
+            <w:tcW w:w="1984" w:type="dxa"/>
             <w:tcBorders>
               <w:top w:val="single" w:sz="4" w:space="0" w:color="000000"/>
               <w:left w:val="single" w:sz="4" w:space="0" w:color="000000"/>
@@ -7945,8 +7952,8 @@
         <w:trPr/>
         <w:tc>
           <w:tcPr>
-            <w:tcW w:w="4746" w:type="dxa"/>
-            <w:gridSpan w:val="4"/>
+            <w:tcW w:w="4747" w:type="dxa"/>
+            <w:gridSpan w:val="3"/>
             <w:tcBorders>
               <w:top w:val="single" w:sz="4" w:space="0" w:color="000000"/>
               <w:left w:val="single" w:sz="4" w:space="0" w:color="000000"/>
@@ -8012,6 +8019,7 @@
               <w:rPr>
                 <w:rFonts w:ascii="Garamond" w:hAnsi="Garamond"/>
               </w:rPr>
+              <w:t>X</w:t>
             </w:r>
           </w:p>
         </w:tc>
@@ -8074,7 +8082,7 @@
         </w:tc>
         <w:tc>
           <w:tcPr>
-            <w:tcW w:w="1985" w:type="dxa"/>
+            <w:tcW w:w="1984" w:type="dxa"/>
             <w:tcBorders>
               <w:top w:val="single" w:sz="4" w:space="0" w:color="000000"/>
               <w:left w:val="single" w:sz="4" w:space="0" w:color="000000"/>
@@ -8106,7 +8114,7 @@
         <w:tc>
           <w:tcPr>
             <w:tcW w:w="9142" w:type="dxa"/>
-            <w:gridSpan w:val="9"/>
+            <w:gridSpan w:val="8"/>
             <w:tcBorders>
               <w:top w:val="single" w:sz="4" w:space="0" w:color="000000"/>
               <w:left w:val="single" w:sz="4" w:space="0" w:color="000000"/>
@@ -8138,8 +8146,8 @@
         <w:trPr/>
         <w:tc>
           <w:tcPr>
-            <w:tcW w:w="4746" w:type="dxa"/>
-            <w:gridSpan w:val="4"/>
+            <w:tcW w:w="4747" w:type="dxa"/>
+            <w:gridSpan w:val="3"/>
             <w:tcBorders>
               <w:top w:val="single" w:sz="4" w:space="0" w:color="000000"/>
               <w:left w:val="single" w:sz="4" w:space="0" w:color="000000"/>
@@ -8192,6 +8200,7 @@
               <w:rPr>
                 <w:rFonts w:ascii="Garamond" w:hAnsi="Garamond"/>
               </w:rPr>
+              <w:t>X</w:t>
             </w:r>
           </w:p>
         </w:tc>
@@ -8254,7 +8263,7 @@
         </w:tc>
         <w:tc>
           <w:tcPr>
-            <w:tcW w:w="1985" w:type="dxa"/>
+            <w:tcW w:w="1984" w:type="dxa"/>
             <w:tcBorders>
               <w:top w:val="single" w:sz="4" w:space="0" w:color="000000"/>
               <w:left w:val="single" w:sz="4" w:space="0" w:color="000000"/>
@@ -8285,8 +8294,8 @@
         <w:trPr/>
         <w:tc>
           <w:tcPr>
-            <w:tcW w:w="4746" w:type="dxa"/>
-            <w:gridSpan w:val="4"/>
+            <w:tcW w:w="4747" w:type="dxa"/>
+            <w:gridSpan w:val="3"/>
             <w:tcBorders>
               <w:top w:val="single" w:sz="4" w:space="0" w:color="000000"/>
               <w:left w:val="single" w:sz="4" w:space="0" w:color="000000"/>
@@ -8367,6 +8376,7 @@
               <w:rPr>
                 <w:rFonts w:ascii="Garamond" w:hAnsi="Garamond"/>
               </w:rPr>
+              <w:t>X</w:t>
             </w:r>
           </w:p>
         </w:tc>
@@ -8401,7 +8411,7 @@
         </w:tc>
         <w:tc>
           <w:tcPr>
-            <w:tcW w:w="1985" w:type="dxa"/>
+            <w:tcW w:w="1984" w:type="dxa"/>
             <w:tcBorders>
               <w:top w:val="single" w:sz="4" w:space="0" w:color="000000"/>
               <w:left w:val="single" w:sz="4" w:space="0" w:color="000000"/>
@@ -8433,7 +8443,7 @@
         <w:tc>
           <w:tcPr>
             <w:tcW w:w="9142" w:type="dxa"/>
-            <w:gridSpan w:val="9"/>
+            <w:gridSpan w:val="8"/>
             <w:tcBorders>
               <w:top w:val="single" w:sz="4" w:space="0" w:color="000000"/>
               <w:left w:val="single" w:sz="4" w:space="0" w:color="000000"/>
@@ -8465,8 +8475,8 @@
         <w:trPr/>
         <w:tc>
           <w:tcPr>
-            <w:tcW w:w="4746" w:type="dxa"/>
-            <w:gridSpan w:val="4"/>
+            <w:tcW w:w="4747" w:type="dxa"/>
+            <w:gridSpan w:val="3"/>
             <w:tcBorders>
               <w:top w:val="single" w:sz="4" w:space="0" w:color="000000"/>
               <w:left w:val="single" w:sz="4" w:space="0" w:color="000000"/>
@@ -8519,6 +8529,7 @@
               <w:rPr>
                 <w:rFonts w:ascii="Garamond" w:hAnsi="Garamond"/>
               </w:rPr>
+              <w:t>X</w:t>
             </w:r>
           </w:p>
         </w:tc>
@@ -8581,7 +8592,7 @@
         </w:tc>
         <w:tc>
           <w:tcPr>
-            <w:tcW w:w="1985" w:type="dxa"/>
+            <w:tcW w:w="1984" w:type="dxa"/>
             <w:tcBorders>
               <w:top w:val="single" w:sz="4" w:space="0" w:color="000000"/>
               <w:left w:val="single" w:sz="4" w:space="0" w:color="000000"/>
@@ -8612,8 +8623,8 @@
         <w:trPr/>
         <w:tc>
           <w:tcPr>
-            <w:tcW w:w="4746" w:type="dxa"/>
-            <w:gridSpan w:val="4"/>
+            <w:tcW w:w="4747" w:type="dxa"/>
+            <w:gridSpan w:val="3"/>
             <w:tcBorders>
               <w:top w:val="single" w:sz="4" w:space="0" w:color="000000"/>
               <w:left w:val="single" w:sz="4" w:space="0" w:color="000000"/>
@@ -8666,6 +8677,7 @@
               <w:rPr>
                 <w:rFonts w:ascii="Garamond" w:hAnsi="Garamond"/>
               </w:rPr>
+              <w:t>X</w:t>
             </w:r>
           </w:p>
         </w:tc>
@@ -8728,7 +8740,7 @@
         </w:tc>
         <w:tc>
           <w:tcPr>
-            <w:tcW w:w="1985" w:type="dxa"/>
+            <w:tcW w:w="1984" w:type="dxa"/>
             <w:tcBorders>
               <w:top w:val="single" w:sz="4" w:space="0" w:color="000000"/>
               <w:left w:val="single" w:sz="4" w:space="0" w:color="000000"/>
@@ -8759,8 +8771,8 @@
         <w:trPr/>
         <w:tc>
           <w:tcPr>
-            <w:tcW w:w="4746" w:type="dxa"/>
-            <w:gridSpan w:val="4"/>
+            <w:tcW w:w="4747" w:type="dxa"/>
+            <w:gridSpan w:val="3"/>
             <w:tcBorders>
               <w:top w:val="single" w:sz="4" w:space="0" w:color="000000"/>
               <w:left w:val="single" w:sz="4" w:space="0" w:color="000000"/>
@@ -8813,6 +8825,7 @@
               <w:rPr>
                 <w:rFonts w:ascii="Garamond" w:hAnsi="Garamond"/>
               </w:rPr>
+              <w:t>X</w:t>
             </w:r>
           </w:p>
         </w:tc>
@@ -8875,7 +8888,7 @@
         </w:tc>
         <w:tc>
           <w:tcPr>
-            <w:tcW w:w="1985" w:type="dxa"/>
+            <w:tcW w:w="1984" w:type="dxa"/>
             <w:tcBorders>
               <w:top w:val="single" w:sz="4" w:space="0" w:color="000000"/>
               <w:left w:val="single" w:sz="4" w:space="0" w:color="000000"/>
@@ -8906,8 +8919,8 @@
         <w:trPr/>
         <w:tc>
           <w:tcPr>
-            <w:tcW w:w="4746" w:type="dxa"/>
-            <w:gridSpan w:val="4"/>
+            <w:tcW w:w="4747" w:type="dxa"/>
+            <w:gridSpan w:val="3"/>
             <w:tcBorders>
               <w:top w:val="single" w:sz="4" w:space="0" w:color="000000"/>
               <w:left w:val="single" w:sz="4" w:space="0" w:color="000000"/>
@@ -8988,6 +9001,7 @@
               <w:rPr>
                 <w:rFonts w:ascii="Garamond" w:hAnsi="Garamond"/>
               </w:rPr>
+              <w:t>X</w:t>
             </w:r>
           </w:p>
         </w:tc>
@@ -9022,7 +9036,7 @@
         </w:tc>
         <w:tc>
           <w:tcPr>
-            <w:tcW w:w="1985" w:type="dxa"/>
+            <w:tcW w:w="1984" w:type="dxa"/>
             <w:tcBorders>
               <w:top w:val="single" w:sz="4" w:space="0" w:color="000000"/>
               <w:left w:val="single" w:sz="4" w:space="0" w:color="000000"/>
@@ -9054,7 +9068,7 @@
         <w:tc>
           <w:tcPr>
             <w:tcW w:w="9142" w:type="dxa"/>
-            <w:gridSpan w:val="9"/>
+            <w:gridSpan w:val="8"/>
             <w:tcBorders>
               <w:top w:val="single" w:sz="4" w:space="0" w:color="000000"/>
               <w:left w:val="single" w:sz="4" w:space="0" w:color="000000"/>
@@ -9086,8 +9100,8 @@
         <w:trPr/>
         <w:tc>
           <w:tcPr>
-            <w:tcW w:w="4746" w:type="dxa"/>
-            <w:gridSpan w:val="4"/>
+            <w:tcW w:w="4747" w:type="dxa"/>
+            <w:gridSpan w:val="3"/>
             <w:tcBorders>
               <w:top w:val="single" w:sz="4" w:space="0" w:color="000000"/>
               <w:left w:val="single" w:sz="4" w:space="0" w:color="000000"/>
@@ -9144,6 +9158,7 @@
               <w:rPr>
                 <w:rFonts w:ascii="Garamond" w:hAnsi="Garamond"/>
               </w:rPr>
+              <w:t>X</w:t>
             </w:r>
           </w:p>
         </w:tc>
@@ -9206,7 +9221,7 @@
         </w:tc>
         <w:tc>
           <w:tcPr>
-            <w:tcW w:w="1985" w:type="dxa"/>
+            <w:tcW w:w="1984" w:type="dxa"/>
             <w:tcBorders>
               <w:top w:val="single" w:sz="4" w:space="0" w:color="000000"/>
               <w:left w:val="single" w:sz="4" w:space="0" w:color="000000"/>
@@ -9237,8 +9252,8 @@
         <w:trPr/>
         <w:tc>
           <w:tcPr>
-            <w:tcW w:w="4746" w:type="dxa"/>
-            <w:gridSpan w:val="4"/>
+            <w:tcW w:w="4747" w:type="dxa"/>
+            <w:gridSpan w:val="3"/>
             <w:tcBorders>
               <w:top w:val="single" w:sz="4" w:space="0" w:color="000000"/>
               <w:left w:val="single" w:sz="4" w:space="0" w:color="000000"/>
@@ -9295,6 +9310,7 @@
               <w:rPr>
                 <w:rFonts w:ascii="Garamond" w:hAnsi="Garamond"/>
               </w:rPr>
+              <w:t>X</w:t>
             </w:r>
           </w:p>
         </w:tc>
@@ -9357,7 +9373,7 @@
         </w:tc>
         <w:tc>
           <w:tcPr>
-            <w:tcW w:w="1985" w:type="dxa"/>
+            <w:tcW w:w="1984" w:type="dxa"/>
             <w:tcBorders>
               <w:top w:val="single" w:sz="4" w:space="0" w:color="000000"/>
               <w:left w:val="single" w:sz="4" w:space="0" w:color="000000"/>
@@ -9389,7 +9405,7 @@
         <w:tc>
           <w:tcPr>
             <w:tcW w:w="9142" w:type="dxa"/>
-            <w:gridSpan w:val="9"/>
+            <w:gridSpan w:val="8"/>
             <w:tcBorders>
               <w:top w:val="single" w:sz="4" w:space="0" w:color="000000"/>
               <w:left w:val="single" w:sz="4" w:space="0" w:color="000000"/>
@@ -9421,8 +9437,8 @@
         <w:trPr/>
         <w:tc>
           <w:tcPr>
-            <w:tcW w:w="4746" w:type="dxa"/>
-            <w:gridSpan w:val="4"/>
+            <w:tcW w:w="4747" w:type="dxa"/>
+            <w:gridSpan w:val="3"/>
             <w:tcBorders>
               <w:top w:val="single" w:sz="4" w:space="0" w:color="000000"/>
               <w:left w:val="single" w:sz="4" w:space="0" w:color="000000"/>
@@ -9477,6 +9493,7 @@
                 <w:rFonts w:ascii="Garamond" w:hAnsi="Garamond"/>
                 <w:color w:val="000000"/>
               </w:rPr>
+              <w:t>X</w:t>
             </w:r>
           </w:p>
         </w:tc>
@@ -9543,7 +9560,7 @@
         </w:tc>
         <w:tc>
           <w:tcPr>
-            <w:tcW w:w="1985" w:type="dxa"/>
+            <w:tcW w:w="1984" w:type="dxa"/>
             <w:tcBorders>
               <w:top w:val="single" w:sz="4" w:space="0" w:color="000000"/>
               <w:left w:val="single" w:sz="4" w:space="0" w:color="000000"/>
@@ -9576,8 +9593,8 @@
         <w:trPr/>
         <w:tc>
           <w:tcPr>
-            <w:tcW w:w="4746" w:type="dxa"/>
-            <w:gridSpan w:val="4"/>
+            <w:tcW w:w="4747" w:type="dxa"/>
+            <w:gridSpan w:val="3"/>
             <w:tcBorders>
               <w:top w:val="single" w:sz="4" w:space="0" w:color="000000"/>
               <w:left w:val="single" w:sz="4" w:space="0" w:color="000000"/>
@@ -9632,6 +9649,7 @@
                 <w:rFonts w:ascii="Garamond" w:hAnsi="Garamond"/>
                 <w:color w:val="000000"/>
               </w:rPr>
+              <w:t>X</w:t>
             </w:r>
           </w:p>
         </w:tc>
@@ -9698,7 +9716,7 @@
         </w:tc>
         <w:tc>
           <w:tcPr>
-            <w:tcW w:w="1985" w:type="dxa"/>
+            <w:tcW w:w="1984" w:type="dxa"/>
             <w:tcBorders>
               <w:top w:val="single" w:sz="4" w:space="0" w:color="000000"/>
               <w:left w:val="single" w:sz="4" w:space="0" w:color="000000"/>
@@ -9732,7 +9750,7 @@
         <w:tc>
           <w:tcPr>
             <w:tcW w:w="9142" w:type="dxa"/>
-            <w:gridSpan w:val="9"/>
+            <w:gridSpan w:val="8"/>
             <w:tcBorders>
               <w:top w:val="single" w:sz="4" w:space="0" w:color="000000"/>
               <w:left w:val="single" w:sz="4" w:space="0" w:color="000000"/>
@@ -9765,8 +9783,8 @@
         <w:trPr/>
         <w:tc>
           <w:tcPr>
-            <w:tcW w:w="4746" w:type="dxa"/>
-            <w:gridSpan w:val="4"/>
+            <w:tcW w:w="4747" w:type="dxa"/>
+            <w:gridSpan w:val="3"/>
             <w:tcBorders>
               <w:top w:val="single" w:sz="4" w:space="0" w:color="000000"/>
               <w:left w:val="single" w:sz="4" w:space="0" w:color="000000"/>
@@ -9821,6 +9839,7 @@
                 <w:rFonts w:ascii="Garamond" w:hAnsi="Garamond"/>
                 <w:color w:val="000000"/>
               </w:rPr>
+              <w:t>X</w:t>
             </w:r>
           </w:p>
         </w:tc>
@@ -9887,7 +9906,7 @@
         </w:tc>
         <w:tc>
           <w:tcPr>
-            <w:tcW w:w="1985" w:type="dxa"/>
+            <w:tcW w:w="1984" w:type="dxa"/>
             <w:tcBorders>
               <w:top w:val="single" w:sz="4" w:space="0" w:color="000000"/>
               <w:left w:val="single" w:sz="4" w:space="0" w:color="000000"/>
@@ -9920,8 +9939,8 @@
         <w:trPr/>
         <w:tc>
           <w:tcPr>
-            <w:tcW w:w="4746" w:type="dxa"/>
-            <w:gridSpan w:val="4"/>
+            <w:tcW w:w="4747" w:type="dxa"/>
+            <w:gridSpan w:val="3"/>
             <w:tcBorders>
               <w:top w:val="single" w:sz="4" w:space="0" w:color="000000"/>
               <w:left w:val="single" w:sz="4" w:space="0" w:color="000000"/>
@@ -9976,6 +9995,7 @@
                 <w:rFonts w:ascii="Garamond" w:hAnsi="Garamond"/>
                 <w:color w:val="000000"/>
               </w:rPr>
+              <w:t>X</w:t>
             </w:r>
           </w:p>
         </w:tc>
@@ -10042,7 +10062,7 @@
         </w:tc>
         <w:tc>
           <w:tcPr>
-            <w:tcW w:w="1985" w:type="dxa"/>
+            <w:tcW w:w="1984" w:type="dxa"/>
             <w:tcBorders>
               <w:top w:val="single" w:sz="4" w:space="0" w:color="000000"/>
               <w:left w:val="single" w:sz="4" w:space="0" w:color="000000"/>
@@ -10075,8 +10095,8 @@
         <w:trPr/>
         <w:tc>
           <w:tcPr>
-            <w:tcW w:w="4746" w:type="dxa"/>
-            <w:gridSpan w:val="4"/>
+            <w:tcW w:w="4747" w:type="dxa"/>
+            <w:gridSpan w:val="3"/>
             <w:tcBorders>
               <w:top w:val="single" w:sz="4" w:space="0" w:color="000000"/>
               <w:left w:val="single" w:sz="4" w:space="0" w:color="000000"/>
@@ -10131,6 +10151,7 @@
                 <w:rFonts w:ascii="Garamond" w:hAnsi="Garamond"/>
                 <w:color w:val="000000"/>
               </w:rPr>
+              <w:t>X</w:t>
             </w:r>
           </w:p>
         </w:tc>
@@ -10197,7 +10218,7 @@
         </w:tc>
         <w:tc>
           <w:tcPr>
-            <w:tcW w:w="1985" w:type="dxa"/>
+            <w:tcW w:w="1984" w:type="dxa"/>
             <w:tcBorders>
               <w:top w:val="single" w:sz="4" w:space="0" w:color="000000"/>
               <w:left w:val="single" w:sz="4" w:space="0" w:color="000000"/>
@@ -10230,8 +10251,8 @@
         <w:trPr/>
         <w:tc>
           <w:tcPr>
-            <w:tcW w:w="4746" w:type="dxa"/>
-            <w:gridSpan w:val="4"/>
+            <w:tcW w:w="4747" w:type="dxa"/>
+            <w:gridSpan w:val="3"/>
             <w:tcBorders>
               <w:top w:val="single" w:sz="4" w:space="0" w:color="000000"/>
               <w:left w:val="single" w:sz="4" w:space="0" w:color="000000"/>
@@ -10286,6 +10307,7 @@
                 <w:rFonts w:ascii="Garamond" w:hAnsi="Garamond"/>
                 <w:color w:val="000000"/>
               </w:rPr>
+              <w:t>X</w:t>
             </w:r>
           </w:p>
         </w:tc>
@@ -10352,31 +10374,32 @@
         </w:tc>
         <w:tc>
           <w:tcPr>
-            <w:tcW w:w="1985" w:type="dxa"/>
-            <w:tcBorders>
-              <w:top w:val="single" w:sz="4" w:space="0" w:color="000000"/>
-              <w:left w:val="single" w:sz="4" w:space="0" w:color="000000"/>
-              <w:bottom w:val="single" w:sz="4" w:space="0" w:color="000000"/>
-              <w:right w:val="single" w:sz="4" w:space="0" w:color="000000"/>
-              <w:insideH w:val="single" w:sz="4" w:space="0" w:color="000000"/>
-              <w:insideV w:val="single" w:sz="4" w:space="0" w:color="000000"/>
-            </w:tcBorders>
-            <w:shd w:fill="auto" w:val="clear"/>
-          </w:tcPr>
-          <w:p>
-            <w:pPr>
-              <w:pStyle w:val="TextBody"/>
-              <w:spacing w:before="0" w:after="0"/>
-              <w:rPr>
-                <w:rFonts w:ascii="Garamond" w:hAnsi="Garamond"/>
-                <w:color w:val="000000"/>
-              </w:rPr>
-            </w:pPr>
-            <w:r>
-              <w:rPr>
-                <w:rFonts w:ascii="Garamond" w:hAnsi="Garamond"/>
-                <w:color w:val="000000"/>
-              </w:rPr>
+            <w:tcW w:w="1984" w:type="dxa"/>
+            <w:tcBorders>
+              <w:top w:val="single" w:sz="4" w:space="0" w:color="000000"/>
+              <w:left w:val="single" w:sz="4" w:space="0" w:color="000000"/>
+              <w:bottom w:val="single" w:sz="4" w:space="0" w:color="000000"/>
+              <w:right w:val="single" w:sz="4" w:space="0" w:color="000000"/>
+              <w:insideH w:val="single" w:sz="4" w:space="0" w:color="000000"/>
+              <w:insideV w:val="single" w:sz="4" w:space="0" w:color="000000"/>
+            </w:tcBorders>
+            <w:shd w:fill="auto" w:val="clear"/>
+          </w:tcPr>
+          <w:p>
+            <w:pPr>
+              <w:pStyle w:val="TextBody"/>
+              <w:spacing w:before="0" w:after="0"/>
+              <w:rPr>
+                <w:rFonts w:ascii="Garamond" w:hAnsi="Garamond"/>
+                <w:color w:val="000000"/>
+              </w:rPr>
+            </w:pPr>
+            <w:r>
+              <w:rPr>
+                <w:rFonts w:ascii="Garamond" w:hAnsi="Garamond"/>
+                <w:color w:val="000000"/>
+              </w:rPr>
+              <w:t>Se hace una re-asignación y el Garbage Collector se encarga de liberar la memoria</w:t>
             </w:r>
           </w:p>
         </w:tc>
@@ -10386,7 +10409,7 @@
         <w:tc>
           <w:tcPr>
             <w:tcW w:w="9142" w:type="dxa"/>
-            <w:gridSpan w:val="9"/>
+            <w:gridSpan w:val="8"/>
             <w:tcBorders>
               <w:top w:val="single" w:sz="4" w:space="0" w:color="000000"/>
               <w:left w:val="single" w:sz="4" w:space="0" w:color="000000"/>
@@ -10631,7 +10654,7 @@
         <w:tc>
           <w:tcPr>
             <w:tcW w:w="9142" w:type="dxa"/>
-            <w:gridSpan w:val="9"/>
+            <w:gridSpan w:val="8"/>
             <w:tcBorders>
               <w:top w:val="single" w:sz="4" w:space="0" w:color="000000"/>
               <w:left w:val="single" w:sz="4" w:space="0" w:color="000000"/>
@@ -11585,28 +11608,6 @@
       <w:rFonts w:cs="Lohit Devanagari"/>
     </w:rPr>
   </w:style>
-  <w:style w:type="paragraph" w:styleId="TableContents">
-    <w:name w:val="Table Contents"/>
-    <w:basedOn w:val="Normal"/>
-    <w:qFormat/>
-    <w:pPr>
-      <w:suppressLineNumbers/>
-    </w:pPr>
-    <w:rPr/>
-  </w:style>
-  <w:style w:type="paragraph" w:styleId="TableHeading">
-    <w:name w:val="Table Heading"/>
-    <w:basedOn w:val="TableContents"/>
-    <w:qFormat/>
-    <w:pPr>
-      <w:suppressLineNumbers/>
-      <w:jc w:val="center"/>
-    </w:pPr>
-    <w:rPr>
-      <w:b/>
-      <w:bCs/>
-    </w:rPr>
-  </w:style>
   <w:style w:type="numbering" w:styleId="NoList" w:default="1">
     <w:name w:val="No List"/>
     <w:uiPriority w:val="99"/>

</xml_diff>